<commit_message>
heroku update + css cleanup
</commit_message>
<xml_diff>
--- a/designdocs/Style Guide.docx
+++ b/designdocs/Style Guide.docx
@@ -29,65 +29,190 @@
       </w:pPr>
     </w:p>
     <w:p>
-      <w:pPr>
-        <w:rPr>
-          <w:u w:val="single"/>
-        </w:rPr>
-      </w:pPr>
-      <w:r>
-        <w:rPr>
-          <w:u w:val="single"/>
-        </w:rPr>
-        <w:t>Logo Choice</w:t>
-      </w:r>
-    </w:p>
-    <w:p>
-      <w:pPr>
-        <w:rPr>
-          <w:u w:val="single"/>
-        </w:rPr>
-      </w:pPr>
-    </w:p>
-    <w:p>
-      <w:pPr>
-        <w:rPr>
-          <w:u w:val="single"/>
-        </w:rPr>
-      </w:pPr>
-      <w:r>
-        <w:rPr>
-          <w:u w:val="single"/>
-        </w:rPr>
-        <w:t>Menu Styling</w:t>
-      </w:r>
-    </w:p>
-    <w:p>
-      <w:pPr>
-        <w:rPr>
-          <w:u w:val="single"/>
-        </w:rPr>
-      </w:pPr>
-    </w:p>
-    <w:p>
-      <w:pPr>
-        <w:rPr>
-          <w:u w:val="single"/>
-        </w:rPr>
-      </w:pPr>
-      <w:r>
-        <w:rPr>
-          <w:u w:val="single"/>
-        </w:rPr>
-        <w:t>Grid Styling</w:t>
-      </w:r>
-      <w:r>
-        <w:rPr>
-          <w:u w:val="single"/>
-        </w:rPr>
-        <w:t xml:space="preserve"> for Project Lists</w:t>
-      </w:r>
+      <w:r>
+        <w:t xml:space="preserve">For the fonts choice I </w:t>
+      </w:r>
+      <w:r>
+        <w:t>experimented</w:t>
+      </w:r>
+      <w:r>
+        <w:t xml:space="preserve"> with a few </w:t>
+      </w:r>
+      <w:r>
+        <w:t xml:space="preserve">ideas that could compliment my logo and </w:t>
+      </w:r>
+      <w:r>
+        <w:t>colour scheme.  I wanted to ensure it looked modern and appealing without compromising the integrity of the purpose of the portfolio.</w:t>
+      </w:r>
+    </w:p>
+    <w:p/>
+    <w:p>
+      <w:r>
+        <w:t xml:space="preserve">I initially started working with </w:t>
+      </w:r>
+      <w:proofErr w:type="spellStart"/>
+      <w:r>
+        <w:rPr>
+          <w:b/>
+        </w:rPr>
+        <w:t>Nunito</w:t>
+      </w:r>
+      <w:proofErr w:type="spellEnd"/>
+      <w:r>
+        <w:t xml:space="preserve"> as it showed a smooth cursive </w:t>
+      </w:r>
+      <w:r>
+        <w:t>design that gave way to an elegant looking appearance:</w:t>
+      </w:r>
+    </w:p>
+    <w:p/>
+    <w:p>
+      <w:r>
+        <w:rPr>
+          <w:noProof/>
+          <w:lang w:eastAsia="en-GB"/>
+        </w:rPr>
+        <w:drawing>
+          <wp:inline distT="0" distB="0" distL="0" distR="0" wp14:anchorId="3D2041C3" wp14:editId="4EEB77F9">
+            <wp:extent cx="5727700" cy="768350"/>
+            <wp:effectExtent l="0" t="0" r="12700" b="0"/>
+            <wp:docPr id="1" name="Picture 1"/>
+            <wp:cNvGraphicFramePr>
+              <a:graphicFrameLocks xmlns:a="http://schemas.openxmlformats.org/drawingml/2006/main" noChangeAspect="1"/>
+            </wp:cNvGraphicFramePr>
+            <a:graphic xmlns:a="http://schemas.openxmlformats.org/drawingml/2006/main">
+              <a:graphicData uri="http://schemas.openxmlformats.org/drawingml/2006/picture">
+                <pic:pic xmlns:pic="http://schemas.openxmlformats.org/drawingml/2006/picture">
+                  <pic:nvPicPr>
+                    <pic:cNvPr id="1" name="nunito.png"/>
+                    <pic:cNvPicPr/>
+                  </pic:nvPicPr>
+                  <pic:blipFill>
+                    <a:blip r:embed="rId4">
+                      <a:extLst>
+                        <a:ext uri="{28A0092B-C50C-407E-A947-70E740481C1C}">
+                          <a14:useLocalDpi xmlns:a14="http://schemas.microsoft.com/office/drawing/2010/main" val="0"/>
+                        </a:ext>
+                      </a:extLst>
+                    </a:blip>
+                    <a:stretch>
+                      <a:fillRect/>
+                    </a:stretch>
+                  </pic:blipFill>
+                  <pic:spPr>
+                    <a:xfrm>
+                      <a:off x="0" y="0"/>
+                      <a:ext cx="5727700" cy="768350"/>
+                    </a:xfrm>
+                    <a:prstGeom prst="rect">
+                      <a:avLst/>
+                    </a:prstGeom>
+                  </pic:spPr>
+                </pic:pic>
+              </a:graphicData>
+            </a:graphic>
+          </wp:inline>
+        </w:drawing>
+      </w:r>
+    </w:p>
+    <w:p>
+      <w:pPr>
+        <w:tabs>
+          <w:tab w:val="left" w:pos="350"/>
+        </w:tabs>
+        <w:rPr>
+          <w:u w:val="single"/>
+        </w:rPr>
+      </w:pPr>
+    </w:p>
+    <w:p>
+      <w:pPr>
+        <w:tabs>
+          <w:tab w:val="left" w:pos="350"/>
+        </w:tabs>
+      </w:pPr>
       <w:bookmarkStart w:id="0" w:name="_GoBack"/>
       <w:bookmarkEnd w:id="0"/>
+    </w:p>
+    <w:p>
+      <w:pPr>
+        <w:rPr>
+          <w:u w:val="single"/>
+        </w:rPr>
+      </w:pPr>
+    </w:p>
+    <w:p>
+      <w:pPr>
+        <w:rPr>
+          <w:u w:val="single"/>
+        </w:rPr>
+      </w:pPr>
+      <w:r>
+        <w:rPr>
+          <w:u w:val="single"/>
+        </w:rPr>
+        <w:t>Logo Choice</w:t>
+      </w:r>
+    </w:p>
+    <w:p>
+      <w:pPr>
+        <w:rPr>
+          <w:u w:val="single"/>
+        </w:rPr>
+      </w:pPr>
+    </w:p>
+    <w:p>
+      <w:pPr>
+        <w:rPr>
+          <w:u w:val="single"/>
+        </w:rPr>
+      </w:pPr>
+      <w:r>
+        <w:rPr>
+          <w:u w:val="single"/>
+        </w:rPr>
+        <w:t>Menu Styling</w:t>
+      </w:r>
+    </w:p>
+    <w:p>
+      <w:pPr>
+        <w:rPr>
+          <w:u w:val="single"/>
+        </w:rPr>
+      </w:pPr>
+    </w:p>
+    <w:p>
+      <w:pPr>
+        <w:rPr>
+          <w:u w:val="single"/>
+        </w:rPr>
+      </w:pPr>
+      <w:r>
+        <w:rPr>
+          <w:u w:val="single"/>
+        </w:rPr>
+        <w:t>Grid Styling</w:t>
+      </w:r>
+      <w:r>
+        <w:rPr>
+          <w:u w:val="single"/>
+        </w:rPr>
+        <w:t xml:space="preserve"> for Project Lists</w:t>
+      </w:r>
+    </w:p>
+    <w:p>
+      <w:pPr>
+        <w:rPr>
+          <w:u w:val="single"/>
+        </w:rPr>
+      </w:pPr>
+    </w:p>
+    <w:p>
+      <w:pPr>
+        <w:rPr>
+          <w:u w:val="single"/>
+        </w:rPr>
+      </w:pPr>
     </w:p>
     <w:p>
       <w:pPr>

</xml_diff>